<commit_message>
Update: Presentación 06/04/18 e Informe de mejora
Se ha actualizado el informe de mejoras del día 06/04/18 junto con la presentación del mismo día. Falta el contenido, las horas de cada uno, el burndown y el avance de dinero y horas.

Issue: #98 #99
</commit_message>
<xml_diff>
--- a/Conocimiento/Presentaciones/06-04-18/Informe_Mejoras_06-04-18_v1.0.docx
+++ b/Conocimiento/Presentaciones/06-04-18/Informe_Mejoras_06-04-18_v1.0.docx
@@ -149,8 +149,6 @@
             <w:r>
               <w:t>Implantado</w:t>
             </w:r>
-            <w:bookmarkStart w:id="0" w:name="_GoBack"/>
-            <w:bookmarkEnd w:id="0"/>
           </w:p>
         </w:tc>
       </w:tr>
@@ -424,6 +422,9 @@
             <w:pPr>
               <w:jc w:val="both"/>
             </w:pPr>
+            <w:r>
+              <w:t>Implantado</w:t>
+            </w:r>
           </w:p>
         </w:tc>
       </w:tr>
@@ -449,6 +450,9 @@
             <w:pPr>
               <w:jc w:val="both"/>
             </w:pPr>
+            <w:r>
+              <w:t>Implantado</w:t>
+            </w:r>
           </w:p>
         </w:tc>
       </w:tr>
@@ -530,6 +534,9 @@
             <w:pPr>
               <w:jc w:val="both"/>
             </w:pPr>
+            <w:r>
+              <w:t>Implantado</w:t>
+            </w:r>
           </w:p>
         </w:tc>
       </w:tr>
@@ -578,9 +585,11 @@
             <w:r>
               <w:t>. Estimar el progreso futuro.</w:t>
             </w:r>
-            <w:r>
-              <w:t xml:space="preserve"> Todo tanto en horas como en dinero.</w:t>
-            </w:r>
+          </w:p>
+          <w:p>
+            <w:pPr>
+              <w:jc w:val="both"/>
+            </w:pPr>
           </w:p>
         </w:tc>
         <w:tc>
@@ -617,6 +626,11 @@
             <w:pPr>
               <w:jc w:val="both"/>
             </w:pPr>
+            <w:r>
+              <w:t>Implantado</w:t>
+            </w:r>
+            <w:bookmarkStart w:id="0" w:name="_GoBack"/>
+            <w:bookmarkEnd w:id="0"/>
           </w:p>
         </w:tc>
       </w:tr>

</xml_diff>